<commit_message>
update lại mục lục
</commit_message>
<xml_diff>
--- a/TaiLieu/Báo-cáo-BTL_JAVA_CNTT02_DH_K12.docx
+++ b/TaiLieu/Báo-cáo-BTL_JAVA_CNTT02_DH_K12.docx
@@ -1002,7 +1002,7 @@
         </w:rPr>
         <w:fldChar w:fldCharType="separate"/>
       </w:r>
-      <w:hyperlink w:anchor="_Toc43933662" w:history="1">
+      <w:hyperlink w:anchor="_Toc43975682" w:history="1">
         <w:r>
           <w:rPr>
             <w:rStyle w:val="Hyperlink"/>
@@ -1030,7 +1030,7 @@
             <w:noProof/>
             <w:webHidden/>
           </w:rPr>
-          <w:instrText xml:space="preserve"> PAGEREF _Toc43933662 \h </w:instrText>
+          <w:instrText xml:space="preserve"> PAGEREF _Toc43975682 \h </w:instrText>
         </w:r>
         <w:r>
           <w:rPr>
@@ -1075,7 +1075,7 @@
           <w:szCs w:val="22"/>
         </w:rPr>
       </w:pPr>
-      <w:hyperlink w:anchor="_Toc43933663" w:history="1">
+      <w:hyperlink w:anchor="_Toc43975683" w:history="1">
         <w:r>
           <w:rPr>
             <w:rStyle w:val="Hyperlink"/>
@@ -1120,7 +1120,7 @@
             <w:noProof/>
             <w:webHidden/>
           </w:rPr>
-          <w:instrText xml:space="preserve"> PAGEREF _Toc43933663 \h </w:instrText>
+          <w:instrText xml:space="preserve"> PAGEREF _Toc43975683 \h </w:instrText>
         </w:r>
         <w:r>
           <w:rPr>
@@ -1164,7 +1164,7 @@
           <w:szCs w:val="22"/>
         </w:rPr>
       </w:pPr>
-      <w:hyperlink w:anchor="_Toc43933664" w:history="1">
+      <w:hyperlink w:anchor="_Toc43975684" w:history="1">
         <w:r>
           <w:rPr>
             <w:rStyle w:val="Hyperlink"/>
@@ -1191,7 +1191,7 @@
             <w:noProof/>
             <w:webHidden/>
           </w:rPr>
-          <w:instrText xml:space="preserve"> PAGEREF _Toc43933664 \h </w:instrText>
+          <w:instrText xml:space="preserve"> PAGEREF _Toc43975684 \h </w:instrText>
         </w:r>
         <w:r>
           <w:rPr>
@@ -1235,7 +1235,7 @@
           <w:szCs w:val="22"/>
         </w:rPr>
       </w:pPr>
-      <w:hyperlink w:anchor="_Toc43933665" w:history="1">
+      <w:hyperlink w:anchor="_Toc43975685" w:history="1">
         <w:r>
           <w:rPr>
             <w:rStyle w:val="Hyperlink"/>
@@ -1263,7 +1263,7 @@
             <w:noProof/>
             <w:webHidden/>
           </w:rPr>
-          <w:instrText xml:space="preserve"> PAGEREF _Toc43933665 \h </w:instrText>
+          <w:instrText xml:space="preserve"> PAGEREF _Toc43975685 \h </w:instrText>
         </w:r>
         <w:r>
           <w:rPr>
@@ -1307,7 +1307,7 @@
           <w:szCs w:val="22"/>
         </w:rPr>
       </w:pPr>
-      <w:hyperlink w:anchor="_Toc43933666" w:history="1">
+      <w:hyperlink w:anchor="_Toc43975686" w:history="1">
         <w:r>
           <w:rPr>
             <w:rStyle w:val="Hyperlink"/>
@@ -1334,7 +1334,7 @@
             <w:noProof/>
             <w:webHidden/>
           </w:rPr>
-          <w:instrText xml:space="preserve"> PAGEREF _Toc43933666 \h </w:instrText>
+          <w:instrText xml:space="preserve"> PAGEREF _Toc43975686 \h </w:instrText>
         </w:r>
         <w:r>
           <w:rPr>
@@ -1378,7 +1378,7 @@
           <w:szCs w:val="22"/>
         </w:rPr>
       </w:pPr>
-      <w:hyperlink w:anchor="_Toc43933667" w:history="1">
+      <w:hyperlink w:anchor="_Toc43975687" w:history="1">
         <w:r>
           <w:rPr>
             <w:rStyle w:val="Hyperlink"/>
@@ -1406,7 +1406,7 @@
             <w:noProof/>
             <w:webHidden/>
           </w:rPr>
-          <w:instrText xml:space="preserve"> PAGEREF _Toc43933667 \h </w:instrText>
+          <w:instrText xml:space="preserve"> PAGEREF _Toc43975687 \h </w:instrText>
         </w:r>
         <w:r>
           <w:rPr>
@@ -1450,7 +1450,7 @@
           <w:szCs w:val="22"/>
         </w:rPr>
       </w:pPr>
-      <w:hyperlink w:anchor="_Toc43933668" w:history="1">
+      <w:hyperlink w:anchor="_Toc43975688" w:history="1">
         <w:r>
           <w:rPr>
             <w:rStyle w:val="Hyperlink"/>
@@ -1477,7 +1477,7 @@
             <w:noProof/>
             <w:webHidden/>
           </w:rPr>
-          <w:instrText xml:space="preserve"> PAGEREF _Toc43933668 \h </w:instrText>
+          <w:instrText xml:space="preserve"> PAGEREF _Toc43975688 \h </w:instrText>
         </w:r>
         <w:r>
           <w:rPr>
@@ -1521,7 +1521,7 @@
           <w:szCs w:val="22"/>
         </w:rPr>
       </w:pPr>
-      <w:hyperlink w:anchor="_Toc43933669" w:history="1">
+      <w:hyperlink w:anchor="_Toc43975689" w:history="1">
         <w:r>
           <w:rPr>
             <w:rStyle w:val="Hyperlink"/>
@@ -1548,7 +1548,7 @@
             <w:noProof/>
             <w:webHidden/>
           </w:rPr>
-          <w:instrText xml:space="preserve"> PAGEREF _Toc43933669 \h </w:instrText>
+          <w:instrText xml:space="preserve"> PAGEREF _Toc43975689 \h </w:instrText>
         </w:r>
         <w:r>
           <w:rPr>
@@ -1592,7 +1592,7 @@
           <w:szCs w:val="22"/>
         </w:rPr>
       </w:pPr>
-      <w:hyperlink w:anchor="_Toc43933670" w:history="1">
+      <w:hyperlink w:anchor="_Toc43975690" w:history="1">
         <w:r>
           <w:rPr>
             <w:rStyle w:val="Hyperlink"/>
@@ -1619,7 +1619,7 @@
             <w:noProof/>
             <w:webHidden/>
           </w:rPr>
-          <w:instrText xml:space="preserve"> PAGEREF _Toc43933670 \h </w:instrText>
+          <w:instrText xml:space="preserve"> PAGEREF _Toc43975690 \h </w:instrText>
         </w:r>
         <w:r>
           <w:rPr>
@@ -1663,7 +1663,7 @@
           <w:szCs w:val="22"/>
         </w:rPr>
       </w:pPr>
-      <w:hyperlink w:anchor="_Toc43933671" w:history="1">
+      <w:hyperlink w:anchor="_Toc43975691" w:history="1">
         <w:r>
           <w:rPr>
             <w:rStyle w:val="Hyperlink"/>
@@ -1690,7 +1690,7 @@
             <w:noProof/>
             <w:webHidden/>
           </w:rPr>
-          <w:instrText xml:space="preserve"> PAGEREF _Toc43933671 \h </w:instrText>
+          <w:instrText xml:space="preserve"> PAGEREF _Toc43975691 \h </w:instrText>
         </w:r>
         <w:r>
           <w:rPr>
@@ -1734,7 +1734,7 @@
           <w:szCs w:val="22"/>
         </w:rPr>
       </w:pPr>
-      <w:hyperlink w:anchor="_Toc43933672" w:history="1">
+      <w:hyperlink w:anchor="_Toc43975692" w:history="1">
         <w:r>
           <w:rPr>
             <w:rStyle w:val="Hyperlink"/>
@@ -1761,7 +1761,7 @@
             <w:noProof/>
             <w:webHidden/>
           </w:rPr>
-          <w:instrText xml:space="preserve"> PAGEREF _Toc43933672 \h </w:instrText>
+          <w:instrText xml:space="preserve"> PAGEREF _Toc43975692 \h </w:instrText>
         </w:r>
         <w:r>
           <w:rPr>
@@ -1805,7 +1805,7 @@
           <w:szCs w:val="22"/>
         </w:rPr>
       </w:pPr>
-      <w:hyperlink w:anchor="_Toc43933673" w:history="1">
+      <w:hyperlink w:anchor="_Toc43975693" w:history="1">
         <w:r>
           <w:rPr>
             <w:rStyle w:val="Hyperlink"/>
@@ -1832,7 +1832,7 @@
             <w:noProof/>
             <w:webHidden/>
           </w:rPr>
-          <w:instrText xml:space="preserve"> PAGEREF _Toc43933673 \h </w:instrText>
+          <w:instrText xml:space="preserve"> PAGEREF _Toc43975693 \h </w:instrText>
         </w:r>
         <w:r>
           <w:rPr>
@@ -1876,7 +1876,7 @@
           <w:szCs w:val="22"/>
         </w:rPr>
       </w:pPr>
-      <w:hyperlink w:anchor="_Toc43933674" w:history="1">
+      <w:hyperlink w:anchor="_Toc43975694" w:history="1">
         <w:r>
           <w:rPr>
             <w:rStyle w:val="Hyperlink"/>
@@ -1904,7 +1904,7 @@
             <w:noProof/>
             <w:webHidden/>
           </w:rPr>
-          <w:instrText xml:space="preserve"> PAGEREF _Toc43933674 \h </w:instrText>
+          <w:instrText xml:space="preserve"> PAGEREF _Toc43975694 \h </w:instrText>
         </w:r>
         <w:r>
           <w:rPr>
@@ -1948,7 +1948,7 @@
           <w:szCs w:val="22"/>
         </w:rPr>
       </w:pPr>
-      <w:hyperlink w:anchor="_Toc43933675" w:history="1">
+      <w:hyperlink w:anchor="_Toc43975695" w:history="1">
         <w:r>
           <w:rPr>
             <w:rStyle w:val="Hyperlink"/>
@@ -1976,7 +1976,7 @@
             <w:noProof/>
             <w:webHidden/>
           </w:rPr>
-          <w:instrText xml:space="preserve"> PAGEREF _Toc43933675 \h </w:instrText>
+          <w:instrText xml:space="preserve"> PAGEREF _Toc43975695 \h </w:instrText>
         </w:r>
         <w:r>
           <w:rPr>
@@ -2020,7 +2020,7 @@
           <w:szCs w:val="22"/>
         </w:rPr>
       </w:pPr>
-      <w:hyperlink w:anchor="_Toc43933676" w:history="1">
+      <w:hyperlink w:anchor="_Toc43975696" w:history="1">
         <w:r>
           <w:rPr>
             <w:rStyle w:val="Hyperlink"/>
@@ -2048,7 +2048,7 @@
             <w:noProof/>
             <w:webHidden/>
           </w:rPr>
-          <w:instrText xml:space="preserve"> PAGEREF _Toc43933676 \h </w:instrText>
+          <w:instrText xml:space="preserve"> PAGEREF _Toc43975696 \h </w:instrText>
         </w:r>
         <w:r>
           <w:rPr>
@@ -2092,7 +2092,7 @@
           <w:szCs w:val="22"/>
         </w:rPr>
       </w:pPr>
-      <w:hyperlink w:anchor="_Toc43933677" w:history="1">
+      <w:hyperlink w:anchor="_Toc43975697" w:history="1">
         <w:r>
           <w:rPr>
             <w:rStyle w:val="Hyperlink"/>
@@ -2120,7 +2120,7 @@
             <w:noProof/>
             <w:webHidden/>
           </w:rPr>
-          <w:instrText xml:space="preserve"> PAGEREF _Toc43933677 \h </w:instrText>
+          <w:instrText xml:space="preserve"> PAGEREF _Toc43975697 \h </w:instrText>
         </w:r>
         <w:r>
           <w:rPr>
@@ -2164,7 +2164,7 @@
           <w:szCs w:val="22"/>
         </w:rPr>
       </w:pPr>
-      <w:hyperlink w:anchor="_Toc43933678" w:history="1">
+      <w:hyperlink w:anchor="_Toc43975698" w:history="1">
         <w:r>
           <w:rPr>
             <w:rStyle w:val="Hyperlink"/>
@@ -2191,7 +2191,7 @@
             <w:noProof/>
             <w:webHidden/>
           </w:rPr>
-          <w:instrText xml:space="preserve"> PAGEREF _Toc43933678 \h </w:instrText>
+          <w:instrText xml:space="preserve"> PAGEREF _Toc43975698 \h </w:instrText>
         </w:r>
         <w:r>
           <w:rPr>
@@ -2235,7 +2235,7 @@
           <w:szCs w:val="22"/>
         </w:rPr>
       </w:pPr>
-      <w:hyperlink w:anchor="_Toc43933679" w:history="1">
+      <w:hyperlink w:anchor="_Toc43975699" w:history="1">
         <w:r>
           <w:rPr>
             <w:rStyle w:val="Hyperlink"/>
@@ -2263,7 +2263,7 @@
             <w:noProof/>
             <w:webHidden/>
           </w:rPr>
-          <w:instrText xml:space="preserve"> PAGEREF _Toc43933679 \h </w:instrText>
+          <w:instrText xml:space="preserve"> PAGEREF _Toc43975699 \h </w:instrText>
         </w:r>
         <w:r>
           <w:rPr>
@@ -2307,7 +2307,7 @@
           <w:szCs w:val="22"/>
         </w:rPr>
       </w:pPr>
-      <w:hyperlink w:anchor="_Toc43933680" w:history="1">
+      <w:hyperlink w:anchor="_Toc43975700" w:history="1">
         <w:r>
           <w:rPr>
             <w:rStyle w:val="Hyperlink"/>
@@ -2335,7 +2335,7 @@
             <w:noProof/>
             <w:webHidden/>
           </w:rPr>
-          <w:instrText xml:space="preserve"> PAGEREF _Toc43933680 \h </w:instrText>
+          <w:instrText xml:space="preserve"> PAGEREF _Toc43975700 \h </w:instrText>
         </w:r>
         <w:r>
           <w:rPr>
@@ -2355,7 +2355,7 @@
             <w:noProof/>
             <w:webHidden/>
           </w:rPr>
-          <w:t>14</w:t>
+          <w:t>11</w:t>
         </w:r>
         <w:r>
           <w:rPr>
@@ -2379,7 +2379,7 @@
           <w:szCs w:val="22"/>
         </w:rPr>
       </w:pPr>
-      <w:hyperlink w:anchor="_Toc43933681" w:history="1">
+      <w:hyperlink w:anchor="_Toc43975701" w:history="1">
         <w:r>
           <w:rPr>
             <w:rStyle w:val="Hyperlink"/>
@@ -2407,7 +2407,7 @@
             <w:noProof/>
             <w:webHidden/>
           </w:rPr>
-          <w:instrText xml:space="preserve"> PAGEREF _Toc43933681 \h </w:instrText>
+          <w:instrText xml:space="preserve"> PAGEREF _Toc43975701 \h </w:instrText>
         </w:r>
         <w:r>
           <w:rPr>
@@ -2427,7 +2427,7 @@
             <w:noProof/>
             <w:webHidden/>
           </w:rPr>
-          <w:t>16</w:t>
+          <w:t>14</w:t>
         </w:r>
         <w:r>
           <w:rPr>
@@ -2451,7 +2451,7 @@
           <w:szCs w:val="22"/>
         </w:rPr>
       </w:pPr>
-      <w:hyperlink w:anchor="_Toc43933682" w:history="1">
+      <w:hyperlink w:anchor="_Toc43975702" w:history="1">
         <w:r>
           <w:rPr>
             <w:rStyle w:val="Hyperlink"/>
@@ -2478,7 +2478,7 @@
             <w:noProof/>
             <w:webHidden/>
           </w:rPr>
-          <w:instrText xml:space="preserve"> PAGEREF _Toc43933682 \h </w:instrText>
+          <w:instrText xml:space="preserve"> PAGEREF _Toc43975702 \h </w:instrText>
         </w:r>
         <w:r>
           <w:rPr>
@@ -2498,7 +2498,7 @@
             <w:noProof/>
             <w:webHidden/>
           </w:rPr>
-          <w:t>17</w:t>
+          <w:t>15</w:t>
         </w:r>
         <w:r>
           <w:rPr>
@@ -2522,7 +2522,7 @@
           <w:szCs w:val="22"/>
         </w:rPr>
       </w:pPr>
-      <w:hyperlink w:anchor="_Toc43933683" w:history="1">
+      <w:hyperlink w:anchor="_Toc43975703" w:history="1">
         <w:r>
           <w:rPr>
             <w:rStyle w:val="Hyperlink"/>
@@ -2550,7 +2550,7 @@
             <w:noProof/>
             <w:webHidden/>
           </w:rPr>
-          <w:instrText xml:space="preserve"> PAGEREF _Toc43933683 \h </w:instrText>
+          <w:instrText xml:space="preserve"> PAGEREF _Toc43975703 \h </w:instrText>
         </w:r>
         <w:r>
           <w:rPr>
@@ -2570,7 +2570,7 @@
             <w:noProof/>
             <w:webHidden/>
           </w:rPr>
-          <w:t>17</w:t>
+          <w:t>15</w:t>
         </w:r>
         <w:r>
           <w:rPr>
@@ -2594,7 +2594,7 @@
           <w:szCs w:val="22"/>
         </w:rPr>
       </w:pPr>
-      <w:hyperlink w:anchor="_Toc43933684" w:history="1">
+      <w:hyperlink w:anchor="_Toc43975704" w:history="1">
         <w:r>
           <w:rPr>
             <w:rStyle w:val="Hyperlink"/>
@@ -2622,7 +2622,7 @@
             <w:noProof/>
             <w:webHidden/>
           </w:rPr>
-          <w:instrText xml:space="preserve"> PAGEREF _Toc43933684 \h </w:instrText>
+          <w:instrText xml:space="preserve"> PAGEREF _Toc43975704 \h </w:instrText>
         </w:r>
         <w:r>
           <w:rPr>
@@ -2642,7 +2642,7 @@
             <w:noProof/>
             <w:webHidden/>
           </w:rPr>
-          <w:t>17</w:t>
+          <w:t>15</w:t>
         </w:r>
         <w:r>
           <w:rPr>
@@ -2666,7 +2666,7 @@
           <w:szCs w:val="22"/>
         </w:rPr>
       </w:pPr>
-      <w:hyperlink w:anchor="_Toc43933685" w:history="1">
+      <w:hyperlink w:anchor="_Toc43975705" w:history="1">
         <w:r>
           <w:rPr>
             <w:rStyle w:val="Hyperlink"/>
@@ -2693,7 +2693,7 @@
             <w:noProof/>
             <w:webHidden/>
           </w:rPr>
-          <w:instrText xml:space="preserve"> PAGEREF _Toc43933685 \h </w:instrText>
+          <w:instrText xml:space="preserve"> PAGEREF _Toc43975705 \h </w:instrText>
         </w:r>
         <w:r>
           <w:rPr>
@@ -2713,7 +2713,7 @@
             <w:noProof/>
             <w:webHidden/>
           </w:rPr>
-          <w:t>18</w:t>
+          <w:t>16</w:t>
         </w:r>
         <w:r>
           <w:rPr>
@@ -2737,7 +2737,7 @@
           <w:szCs w:val="22"/>
         </w:rPr>
       </w:pPr>
-      <w:hyperlink w:anchor="_Toc43933686" w:history="1">
+      <w:hyperlink w:anchor="_Toc43975706" w:history="1">
         <w:r>
           <w:rPr>
             <w:rStyle w:val="Hyperlink"/>
@@ -2765,7 +2765,7 @@
             <w:noProof/>
             <w:webHidden/>
           </w:rPr>
-          <w:instrText xml:space="preserve"> PAGEREF _Toc43933686 \h </w:instrText>
+          <w:instrText xml:space="preserve"> PAGEREF _Toc43975706 \h </w:instrText>
         </w:r>
         <w:r>
           <w:rPr>
@@ -2785,7 +2785,7 @@
             <w:noProof/>
             <w:webHidden/>
           </w:rPr>
-          <w:t>18</w:t>
+          <w:t>16</w:t>
         </w:r>
         <w:r>
           <w:rPr>
@@ -2809,7 +2809,7 @@
           <w:szCs w:val="22"/>
         </w:rPr>
       </w:pPr>
-      <w:hyperlink w:anchor="_Toc43933687" w:history="1">
+      <w:hyperlink w:anchor="_Toc43975707" w:history="1">
         <w:r>
           <w:rPr>
             <w:rStyle w:val="Hyperlink"/>
@@ -2837,7 +2837,7 @@
             <w:noProof/>
             <w:webHidden/>
           </w:rPr>
-          <w:instrText xml:space="preserve"> PAGEREF _Toc43933687 \h </w:instrText>
+          <w:instrText xml:space="preserve"> PAGEREF _Toc43975707 \h </w:instrText>
         </w:r>
         <w:r>
           <w:rPr>
@@ -2857,7 +2857,7 @@
             <w:noProof/>
             <w:webHidden/>
           </w:rPr>
-          <w:t>19</w:t>
+          <w:t>17</w:t>
         </w:r>
         <w:r>
           <w:rPr>
@@ -2881,7 +2881,7 @@
           <w:szCs w:val="22"/>
         </w:rPr>
       </w:pPr>
-      <w:hyperlink w:anchor="_Toc43933688" w:history="1">
+      <w:hyperlink w:anchor="_Toc43975708" w:history="1">
         <w:r>
           <w:rPr>
             <w:rStyle w:val="Hyperlink"/>
@@ -2909,7 +2909,7 @@
             <w:noProof/>
             <w:webHidden/>
           </w:rPr>
-          <w:instrText xml:space="preserve"> PAGEREF _Toc43933688 \h </w:instrText>
+          <w:instrText xml:space="preserve"> PAGEREF _Toc43975708 \h </w:instrText>
         </w:r>
         <w:r>
           <w:rPr>
@@ -2929,7 +2929,7 @@
             <w:noProof/>
             <w:webHidden/>
           </w:rPr>
-          <w:t>20</w:t>
+          <w:t>18</w:t>
         </w:r>
         <w:r>
           <w:rPr>
@@ -2953,7 +2953,7 @@
           <w:szCs w:val="22"/>
         </w:rPr>
       </w:pPr>
-      <w:hyperlink w:anchor="_Toc43933689" w:history="1">
+      <w:hyperlink w:anchor="_Toc43975709" w:history="1">
         <w:r>
           <w:rPr>
             <w:rStyle w:val="Hyperlink"/>
@@ -2981,7 +2981,7 @@
             <w:noProof/>
             <w:webHidden/>
           </w:rPr>
-          <w:instrText xml:space="preserve"> PAGEREF _Toc43933689 \h </w:instrText>
+          <w:instrText xml:space="preserve"> PAGEREF _Toc43975709 \h </w:instrText>
         </w:r>
         <w:r>
           <w:rPr>
@@ -3001,7 +3001,7 @@
             <w:noProof/>
             <w:webHidden/>
           </w:rPr>
-          <w:t>20</w:t>
+          <w:t>18</w:t>
         </w:r>
         <w:r>
           <w:rPr>
@@ -3025,7 +3025,7 @@
           <w:szCs w:val="22"/>
         </w:rPr>
       </w:pPr>
-      <w:hyperlink w:anchor="_Toc43933690" w:history="1">
+      <w:hyperlink w:anchor="_Toc43975710" w:history="1">
         <w:r>
           <w:rPr>
             <w:rStyle w:val="Hyperlink"/>
@@ -3053,7 +3053,7 @@
             <w:noProof/>
             <w:webHidden/>
           </w:rPr>
-          <w:instrText xml:space="preserve"> PAGEREF _Toc43933690 \h </w:instrText>
+          <w:instrText xml:space="preserve"> PAGEREF _Toc43975710 \h </w:instrText>
         </w:r>
         <w:r>
           <w:rPr>
@@ -3073,7 +3073,7 @@
             <w:noProof/>
             <w:webHidden/>
           </w:rPr>
-          <w:t>21</w:t>
+          <w:t>19</w:t>
         </w:r>
         <w:r>
           <w:rPr>
@@ -3097,7 +3097,7 @@
           <w:szCs w:val="22"/>
         </w:rPr>
       </w:pPr>
-      <w:hyperlink w:anchor="_Toc43933691" w:history="1">
+      <w:hyperlink w:anchor="_Toc43975711" w:history="1">
         <w:r>
           <w:rPr>
             <w:rStyle w:val="Hyperlink"/>
@@ -3125,7 +3125,7 @@
             <w:noProof/>
             <w:webHidden/>
           </w:rPr>
-          <w:instrText xml:space="preserve"> PAGEREF _Toc43933691 \h </w:instrText>
+          <w:instrText xml:space="preserve"> PAGEREF _Toc43975711 \h </w:instrText>
         </w:r>
         <w:r>
           <w:rPr>
@@ -3145,7 +3145,7 @@
             <w:noProof/>
             <w:webHidden/>
           </w:rPr>
-          <w:t>21</w:t>
+          <w:t>19</w:t>
         </w:r>
         <w:r>
           <w:rPr>
@@ -3169,7 +3169,7 @@
           <w:szCs w:val="22"/>
         </w:rPr>
       </w:pPr>
-      <w:hyperlink w:anchor="_Toc43933692" w:history="1">
+      <w:hyperlink w:anchor="_Toc43975712" w:history="1">
         <w:r>
           <w:rPr>
             <w:rStyle w:val="Hyperlink"/>
@@ -3197,7 +3197,7 @@
             <w:noProof/>
             <w:webHidden/>
           </w:rPr>
-          <w:instrText xml:space="preserve"> PAGEREF _Toc43933692 \h </w:instrText>
+          <w:instrText xml:space="preserve"> PAGEREF _Toc43975712 \h </w:instrText>
         </w:r>
         <w:r>
           <w:rPr>
@@ -3217,7 +3217,7 @@
             <w:noProof/>
             <w:webHidden/>
           </w:rPr>
-          <w:t>21</w:t>
+          <w:t>20</w:t>
         </w:r>
         <w:r>
           <w:rPr>
@@ -3241,7 +3241,7 @@
           <w:szCs w:val="22"/>
         </w:rPr>
       </w:pPr>
-      <w:hyperlink w:anchor="_Toc43933693" w:history="1">
+      <w:hyperlink w:anchor="_Toc43975713" w:history="1">
         <w:r>
           <w:rPr>
             <w:rStyle w:val="Hyperlink"/>
@@ -3269,7 +3269,7 @@
             <w:noProof/>
             <w:webHidden/>
           </w:rPr>
-          <w:instrText xml:space="preserve"> PAGEREF _Toc43933693 \h </w:instrText>
+          <w:instrText xml:space="preserve"> PAGEREF _Toc43975713 \h </w:instrText>
         </w:r>
         <w:r>
           <w:rPr>
@@ -3289,7 +3289,7 @@
             <w:noProof/>
             <w:webHidden/>
           </w:rPr>
-          <w:t>22</w:t>
+          <w:t>20</w:t>
         </w:r>
         <w:r>
           <w:rPr>
@@ -3313,7 +3313,7 @@
           <w:szCs w:val="22"/>
         </w:rPr>
       </w:pPr>
-      <w:hyperlink w:anchor="_Toc43933694" w:history="1">
+      <w:hyperlink w:anchor="_Toc43975714" w:history="1">
         <w:r>
           <w:rPr>
             <w:rStyle w:val="Hyperlink"/>
@@ -3341,7 +3341,7 @@
             <w:noProof/>
             <w:webHidden/>
           </w:rPr>
-          <w:instrText xml:space="preserve"> PAGEREF _Toc43933694 \h </w:instrText>
+          <w:instrText xml:space="preserve"> PAGEREF _Toc43975714 \h </w:instrText>
         </w:r>
         <w:r>
           <w:rPr>
@@ -3361,7 +3361,7 @@
             <w:noProof/>
             <w:webHidden/>
           </w:rPr>
-          <w:t>23</w:t>
+          <w:t>21</w:t>
         </w:r>
         <w:r>
           <w:rPr>
@@ -3385,7 +3385,7 @@
           <w:szCs w:val="22"/>
         </w:rPr>
       </w:pPr>
-      <w:hyperlink w:anchor="_Toc43933695" w:history="1">
+      <w:hyperlink w:anchor="_Toc43975715" w:history="1">
         <w:r>
           <w:rPr>
             <w:rStyle w:val="Hyperlink"/>
@@ -3413,7 +3413,7 @@
             <w:noProof/>
             <w:webHidden/>
           </w:rPr>
-          <w:instrText xml:space="preserve"> PAGEREF _Toc43933695 \h </w:instrText>
+          <w:instrText xml:space="preserve"> PAGEREF _Toc43975715 \h </w:instrText>
         </w:r>
         <w:r>
           <w:rPr>
@@ -3433,7 +3433,7 @@
             <w:noProof/>
             <w:webHidden/>
           </w:rPr>
-          <w:t>23</w:t>
+          <w:t>21</w:t>
         </w:r>
         <w:r>
           <w:rPr>
@@ -3457,7 +3457,7 @@
           <w:szCs w:val="22"/>
         </w:rPr>
       </w:pPr>
-      <w:hyperlink w:anchor="_Toc43933696" w:history="1">
+      <w:hyperlink w:anchor="_Toc43975716" w:history="1">
         <w:r>
           <w:rPr>
             <w:rStyle w:val="Hyperlink"/>
@@ -3485,7 +3485,7 @@
             <w:noProof/>
             <w:webHidden/>
           </w:rPr>
-          <w:instrText xml:space="preserve"> PAGEREF _Toc43933696 \h </w:instrText>
+          <w:instrText xml:space="preserve"> PAGEREF _Toc43975716 \h </w:instrText>
         </w:r>
         <w:r>
           <w:rPr>
@@ -3505,7 +3505,7 @@
             <w:noProof/>
             <w:webHidden/>
           </w:rPr>
-          <w:t>24</w:t>
+          <w:t>22</w:t>
         </w:r>
         <w:r>
           <w:rPr>
@@ -3529,7 +3529,7 @@
           <w:szCs w:val="22"/>
         </w:rPr>
       </w:pPr>
-      <w:hyperlink w:anchor="_Toc43933697" w:history="1">
+      <w:hyperlink w:anchor="_Toc43975717" w:history="1">
         <w:r>
           <w:rPr>
             <w:rStyle w:val="Hyperlink"/>
@@ -3557,7 +3557,7 @@
             <w:noProof/>
             <w:webHidden/>
           </w:rPr>
-          <w:instrText xml:space="preserve"> PAGEREF _Toc43933697 \h </w:instrText>
+          <w:instrText xml:space="preserve"> PAGEREF _Toc43975717 \h </w:instrText>
         </w:r>
         <w:r>
           <w:rPr>
@@ -3577,7 +3577,223 @@
             <w:noProof/>
             <w:webHidden/>
           </w:rPr>
+          <w:t>23</w:t>
+        </w:r>
+        <w:r>
+          <w:rPr>
+            <w:noProof/>
+            <w:webHidden/>
+          </w:rPr>
+          <w:fldChar w:fldCharType="end"/>
+        </w:r>
+      </w:hyperlink>
+    </w:p>
+    <w:p>
+      <w:pPr>
+        <w:pStyle w:val="TOC3"/>
+        <w:tabs>
+          <w:tab w:val="right" w:leader="dot" w:pos="8778"/>
+        </w:tabs>
+        <w:rPr>
+          <w:rFonts w:asciiTheme="minorHAnsi" w:eastAsiaTheme="minorEastAsia" w:hAnsiTheme="minorHAnsi" w:cstheme="minorBidi"/>
+          <w:noProof/>
+          <w:sz w:val="22"/>
+          <w:szCs w:val="22"/>
+        </w:rPr>
+      </w:pPr>
+      <w:hyperlink w:anchor="_Toc43975718" w:history="1">
+        <w:r>
+          <w:rPr>
+            <w:rStyle w:val="Hyperlink"/>
+            <w:b/>
+            <w:noProof/>
+          </w:rPr>
+          <w:t>2.6.13. Giao diện Phiếu Mượn Sách</w:t>
+        </w:r>
+        <w:r>
+          <w:rPr>
+            <w:noProof/>
+            <w:webHidden/>
+          </w:rPr>
+          <w:tab/>
+        </w:r>
+        <w:r>
+          <w:rPr>
+            <w:noProof/>
+            <w:webHidden/>
+          </w:rPr>
+          <w:fldChar w:fldCharType="begin"/>
+        </w:r>
+        <w:r>
+          <w:rPr>
+            <w:noProof/>
+            <w:webHidden/>
+          </w:rPr>
+          <w:instrText xml:space="preserve"> PAGEREF _Toc43975718 \h </w:instrText>
+        </w:r>
+        <w:r>
+          <w:rPr>
+            <w:noProof/>
+            <w:webHidden/>
+          </w:rPr>
+        </w:r>
+        <w:r>
+          <w:rPr>
+            <w:noProof/>
+            <w:webHidden/>
+          </w:rPr>
+          <w:fldChar w:fldCharType="separate"/>
+        </w:r>
+        <w:r>
+          <w:rPr>
+            <w:noProof/>
+            <w:webHidden/>
+          </w:rPr>
           <w:t>24</w:t>
+        </w:r>
+        <w:r>
+          <w:rPr>
+            <w:noProof/>
+            <w:webHidden/>
+          </w:rPr>
+          <w:fldChar w:fldCharType="end"/>
+        </w:r>
+      </w:hyperlink>
+    </w:p>
+    <w:p>
+      <w:pPr>
+        <w:pStyle w:val="TOC3"/>
+        <w:tabs>
+          <w:tab w:val="right" w:leader="dot" w:pos="8778"/>
+        </w:tabs>
+        <w:rPr>
+          <w:rFonts w:asciiTheme="minorHAnsi" w:eastAsiaTheme="minorEastAsia" w:hAnsiTheme="minorHAnsi" w:cstheme="minorBidi"/>
+          <w:noProof/>
+          <w:sz w:val="22"/>
+          <w:szCs w:val="22"/>
+        </w:rPr>
+      </w:pPr>
+      <w:hyperlink w:anchor="_Toc43975719" w:history="1">
+        <w:r>
+          <w:rPr>
+            <w:rStyle w:val="Hyperlink"/>
+            <w:b/>
+            <w:noProof/>
+          </w:rPr>
+          <w:t>2.6.14. Giao diện Phiếu Mua Sách</w:t>
+        </w:r>
+        <w:r>
+          <w:rPr>
+            <w:noProof/>
+            <w:webHidden/>
+          </w:rPr>
+          <w:tab/>
+        </w:r>
+        <w:r>
+          <w:rPr>
+            <w:noProof/>
+            <w:webHidden/>
+          </w:rPr>
+          <w:fldChar w:fldCharType="begin"/>
+        </w:r>
+        <w:r>
+          <w:rPr>
+            <w:noProof/>
+            <w:webHidden/>
+          </w:rPr>
+          <w:instrText xml:space="preserve"> PAGEREF _Toc43975719 \h </w:instrText>
+        </w:r>
+        <w:r>
+          <w:rPr>
+            <w:noProof/>
+            <w:webHidden/>
+          </w:rPr>
+        </w:r>
+        <w:r>
+          <w:rPr>
+            <w:noProof/>
+            <w:webHidden/>
+          </w:rPr>
+          <w:fldChar w:fldCharType="separate"/>
+        </w:r>
+        <w:r>
+          <w:rPr>
+            <w:noProof/>
+            <w:webHidden/>
+          </w:rPr>
+          <w:t>24</w:t>
+        </w:r>
+        <w:r>
+          <w:rPr>
+            <w:noProof/>
+            <w:webHidden/>
+          </w:rPr>
+          <w:fldChar w:fldCharType="end"/>
+        </w:r>
+      </w:hyperlink>
+    </w:p>
+    <w:p>
+      <w:pPr>
+        <w:pStyle w:val="TOC3"/>
+        <w:tabs>
+          <w:tab w:val="right" w:leader="dot" w:pos="8778"/>
+        </w:tabs>
+        <w:rPr>
+          <w:rFonts w:asciiTheme="minorHAnsi" w:eastAsiaTheme="minorEastAsia" w:hAnsiTheme="minorHAnsi" w:cstheme="minorBidi"/>
+          <w:noProof/>
+          <w:sz w:val="22"/>
+          <w:szCs w:val="22"/>
+        </w:rPr>
+      </w:pPr>
+      <w:hyperlink w:anchor="_Toc43975720" w:history="1">
+        <w:r>
+          <w:rPr>
+            <w:rStyle w:val="Hyperlink"/>
+            <w:b/>
+            <w:noProof/>
+          </w:rPr>
+          <w:t>2.6.15. Giao diện Thêm Nhà</w:t>
+        </w:r>
+        <w:r>
+          <w:rPr>
+            <w:noProof/>
+            <w:webHidden/>
+          </w:rPr>
+          <w:tab/>
+        </w:r>
+        <w:r>
+          <w:rPr>
+            <w:noProof/>
+            <w:webHidden/>
+          </w:rPr>
+          <w:fldChar w:fldCharType="begin"/>
+        </w:r>
+        <w:r>
+          <w:rPr>
+            <w:noProof/>
+            <w:webHidden/>
+          </w:rPr>
+          <w:instrText xml:space="preserve"> PAGEREF _Toc43975720 \h </w:instrText>
+        </w:r>
+        <w:r>
+          <w:rPr>
+            <w:noProof/>
+            <w:webHidden/>
+          </w:rPr>
+        </w:r>
+        <w:r>
+          <w:rPr>
+            <w:noProof/>
+            <w:webHidden/>
+          </w:rPr>
+          <w:fldChar w:fldCharType="separate"/>
+        </w:r>
+        <w:r>
+          <w:rPr>
+            <w:noProof/>
+            <w:webHidden/>
+          </w:rPr>
+          <w:t>25</w:t>
         </w:r>
         <w:r>
           <w:rPr>
@@ -3601,7 +3817,7 @@
           <w:szCs w:val="22"/>
         </w:rPr>
       </w:pPr>
-      <w:hyperlink w:anchor="_Toc43933698" w:history="1">
+      <w:hyperlink w:anchor="_Toc43975721" w:history="1">
         <w:r>
           <w:rPr>
             <w:rStyle w:val="Hyperlink"/>
@@ -3628,7 +3844,7 @@
             <w:noProof/>
             <w:webHidden/>
           </w:rPr>
-          <w:instrText xml:space="preserve"> PAGEREF _Toc43933698 \h </w:instrText>
+          <w:instrText xml:space="preserve"> PAGEREF _Toc43975721 \h </w:instrText>
         </w:r>
         <w:r>
           <w:rPr>
@@ -3672,7 +3888,7 @@
           <w:szCs w:val="22"/>
         </w:rPr>
       </w:pPr>
-      <w:hyperlink w:anchor="_Toc43933699" w:history="1">
+      <w:hyperlink w:anchor="_Toc43975722" w:history="1">
         <w:r>
           <w:rPr>
             <w:rStyle w:val="Hyperlink"/>
@@ -3699,7 +3915,7 @@
             <w:noProof/>
             <w:webHidden/>
           </w:rPr>
-          <w:instrText xml:space="preserve"> PAGEREF _Toc43933699 \h </w:instrText>
+          <w:instrText xml:space="preserve"> PAGEREF _Toc43975722 \h </w:instrText>
         </w:r>
         <w:r>
           <w:rPr>
@@ -3719,7 +3935,7 @@
             <w:noProof/>
             <w:webHidden/>
           </w:rPr>
-          <w:t>25</w:t>
+          <w:t>26</w:t>
         </w:r>
         <w:r>
           <w:rPr>
@@ -3743,7 +3959,7 @@
           <w:szCs w:val="22"/>
         </w:rPr>
       </w:pPr>
-      <w:hyperlink w:anchor="_Toc43933700" w:history="1">
+      <w:hyperlink w:anchor="_Toc43975723" w:history="1">
         <w:r>
           <w:rPr>
             <w:rStyle w:val="Hyperlink"/>
@@ -3771,7 +3987,7 @@
             <w:noProof/>
             <w:webHidden/>
           </w:rPr>
-          <w:instrText xml:space="preserve"> PAGEREF _Toc43933700 \h </w:instrText>
+          <w:instrText xml:space="preserve"> PAGEREF _Toc43975723 \h </w:instrText>
         </w:r>
         <w:r>
           <w:rPr>
@@ -3791,7 +4007,7 @@
             <w:noProof/>
             <w:webHidden/>
           </w:rPr>
-          <w:t>25</w:t>
+          <w:t>26</w:t>
         </w:r>
         <w:r>
           <w:rPr>
@@ -3815,7 +4031,7 @@
           <w:szCs w:val="22"/>
         </w:rPr>
       </w:pPr>
-      <w:hyperlink w:anchor="_Toc43933701" w:history="1">
+      <w:hyperlink w:anchor="_Toc43975724" w:history="1">
         <w:r>
           <w:rPr>
             <w:rStyle w:val="Hyperlink"/>
@@ -3842,7 +4058,7 @@
             <w:noProof/>
             <w:webHidden/>
           </w:rPr>
-          <w:instrText xml:space="preserve"> PAGEREF _Toc43933701 \h </w:instrText>
+          <w:instrText xml:space="preserve"> PAGEREF _Toc43975724 \h </w:instrText>
         </w:r>
         <w:r>
           <w:rPr>
@@ -3886,7 +4102,7 @@
           <w:szCs w:val="22"/>
         </w:rPr>
       </w:pPr>
-      <w:hyperlink w:anchor="_Toc43933702" w:history="1">
+      <w:hyperlink w:anchor="_Toc43975725" w:history="1">
         <w:r>
           <w:rPr>
             <w:rStyle w:val="Hyperlink"/>
@@ -3913,7 +4129,7 @@
             <w:noProof/>
             <w:webHidden/>
           </w:rPr>
-          <w:instrText xml:space="preserve"> PAGEREF _Toc43933702 \h </w:instrText>
+          <w:instrText xml:space="preserve"> PAGEREF _Toc43975725 \h </w:instrText>
         </w:r>
         <w:r>
           <w:rPr>
@@ -3957,7 +4173,7 @@
           <w:szCs w:val="22"/>
         </w:rPr>
       </w:pPr>
-      <w:hyperlink w:anchor="_Toc43933703" w:history="1">
+      <w:hyperlink w:anchor="_Toc43975726" w:history="1">
         <w:r>
           <w:rPr>
             <w:rStyle w:val="Hyperlink"/>
@@ -3985,7 +4201,7 @@
             <w:noProof/>
             <w:webHidden/>
           </w:rPr>
-          <w:instrText xml:space="preserve"> PAGEREF _Toc43933703 \h </w:instrText>
+          <w:instrText xml:space="preserve"> PAGEREF _Toc43975726 \h </w:instrText>
         </w:r>
         <w:r>
           <w:rPr>
@@ -4005,7 +4221,7 @@
             <w:noProof/>
             <w:webHidden/>
           </w:rPr>
-          <w:t>26</w:t>
+          <w:t>27</w:t>
         </w:r>
         <w:r>
           <w:rPr>
@@ -4029,7 +4245,7 @@
           <w:szCs w:val="22"/>
         </w:rPr>
       </w:pPr>
-      <w:hyperlink w:anchor="_Toc43933704" w:history="1">
+      <w:hyperlink w:anchor="_Toc43975727" w:history="1">
         <w:r>
           <w:rPr>
             <w:rStyle w:val="Hyperlink"/>
@@ -4057,7 +4273,7 @@
             <w:noProof/>
             <w:webHidden/>
           </w:rPr>
-          <w:instrText xml:space="preserve"> PAGEREF _Toc43933704 \h </w:instrText>
+          <w:instrText xml:space="preserve"> PAGEREF _Toc43975727 \h </w:instrText>
         </w:r>
         <w:r>
           <w:rPr>
@@ -4077,7 +4293,7 @@
             <w:noProof/>
             <w:webHidden/>
           </w:rPr>
-          <w:t>26</w:t>
+          <w:t>27</w:t>
         </w:r>
         <w:r>
           <w:rPr>
@@ -4101,7 +4317,7 @@
           <w:szCs w:val="22"/>
         </w:rPr>
       </w:pPr>
-      <w:hyperlink w:anchor="_Toc43933705" w:history="1">
+      <w:hyperlink w:anchor="_Toc43975728" w:history="1">
         <w:r>
           <w:rPr>
             <w:rStyle w:val="Hyperlink"/>
@@ -4128,7 +4344,7 @@
             <w:noProof/>
             <w:webHidden/>
           </w:rPr>
-          <w:instrText xml:space="preserve"> PAGEREF _Toc43933705 \h </w:instrText>
+          <w:instrText xml:space="preserve"> PAGEREF _Toc43975728 \h </w:instrText>
         </w:r>
         <w:r>
           <w:rPr>
@@ -4148,7 +4364,7 @@
             <w:noProof/>
             <w:webHidden/>
           </w:rPr>
-          <w:t>26</w:t>
+          <w:t>27</w:t>
         </w:r>
         <w:r>
           <w:rPr>
@@ -4172,7 +4388,7 @@
           <w:szCs w:val="22"/>
         </w:rPr>
       </w:pPr>
-      <w:hyperlink w:anchor="_Toc43933706" w:history="1">
+      <w:hyperlink w:anchor="_Toc43975729" w:history="1">
         <w:r>
           <w:rPr>
             <w:rStyle w:val="Hyperlink"/>
@@ -4200,7 +4416,7 @@
             <w:noProof/>
             <w:webHidden/>
           </w:rPr>
-          <w:instrText xml:space="preserve"> PAGEREF _Toc43933706 \h </w:instrText>
+          <w:instrText xml:space="preserve"> PAGEREF _Toc43975729 \h </w:instrText>
         </w:r>
         <w:r>
           <w:rPr>
@@ -4220,7 +4436,7 @@
             <w:noProof/>
             <w:webHidden/>
           </w:rPr>
-          <w:t>26</w:t>
+          <w:t>27</w:t>
         </w:r>
         <w:r>
           <w:rPr>
@@ -4244,7 +4460,7 @@
           <w:szCs w:val="22"/>
         </w:rPr>
       </w:pPr>
-      <w:hyperlink w:anchor="_Toc43933707" w:history="1">
+      <w:hyperlink w:anchor="_Toc43975730" w:history="1">
         <w:r>
           <w:rPr>
             <w:rStyle w:val="Hyperlink"/>
@@ -4271,7 +4487,7 @@
             <w:noProof/>
             <w:webHidden/>
           </w:rPr>
-          <w:instrText xml:space="preserve"> PAGEREF _Toc43933707 \h </w:instrText>
+          <w:instrText xml:space="preserve"> PAGEREF _Toc43975730 \h </w:instrText>
         </w:r>
         <w:r>
           <w:rPr>
@@ -4291,7 +4507,7 @@
             <w:noProof/>
             <w:webHidden/>
           </w:rPr>
-          <w:t>26</w:t>
+          <w:t>27</w:t>
         </w:r>
         <w:r>
           <w:rPr>
@@ -4315,7 +4531,7 @@
           <w:szCs w:val="22"/>
         </w:rPr>
       </w:pPr>
-      <w:hyperlink w:anchor="_Toc43933708" w:history="1">
+      <w:hyperlink w:anchor="_Toc43975731" w:history="1">
         <w:r>
           <w:rPr>
             <w:rStyle w:val="Hyperlink"/>
@@ -4343,7 +4559,7 @@
             <w:noProof/>
             <w:webHidden/>
           </w:rPr>
-          <w:instrText xml:space="preserve"> PAGEREF _Toc43933708 \h </w:instrText>
+          <w:instrText xml:space="preserve"> PAGEREF _Toc43975731 \h </w:instrText>
         </w:r>
         <w:r>
           <w:rPr>
@@ -4363,7 +4579,7 @@
             <w:noProof/>
             <w:webHidden/>
           </w:rPr>
-          <w:t>26</w:t>
+          <w:t>27</w:t>
         </w:r>
         <w:r>
           <w:rPr>
@@ -4387,7 +4603,7 @@
           <w:szCs w:val="22"/>
         </w:rPr>
       </w:pPr>
-      <w:hyperlink w:anchor="_Toc43933709" w:history="1">
+      <w:hyperlink w:anchor="_Toc43975732" w:history="1">
         <w:r>
           <w:rPr>
             <w:rStyle w:val="Hyperlink"/>
@@ -4414,7 +4630,7 @@
             <w:noProof/>
             <w:webHidden/>
           </w:rPr>
-          <w:instrText xml:space="preserve"> PAGEREF _Toc43933709 \h </w:instrText>
+          <w:instrText xml:space="preserve"> PAGEREF _Toc43975732 \h </w:instrText>
         </w:r>
         <w:r>
           <w:rPr>
@@ -4434,7 +4650,7 @@
             <w:noProof/>
             <w:webHidden/>
           </w:rPr>
-          <w:t>27</w:t>
+          <w:t>28</w:t>
         </w:r>
         <w:r>
           <w:rPr>
@@ -4458,7 +4674,7 @@
           <w:szCs w:val="22"/>
         </w:rPr>
       </w:pPr>
-      <w:hyperlink w:anchor="_Toc43933710" w:history="1">
+      <w:hyperlink w:anchor="_Toc43975733" w:history="1">
         <w:r>
           <w:rPr>
             <w:rStyle w:val="Hyperlink"/>
@@ -4485,7 +4701,7 @@
             <w:noProof/>
             <w:webHidden/>
           </w:rPr>
-          <w:instrText xml:space="preserve"> PAGEREF _Toc43933710 \h </w:instrText>
+          <w:instrText xml:space="preserve"> PAGEREF _Toc43975733 \h </w:instrText>
         </w:r>
         <w:r>
           <w:rPr>
@@ -4505,7 +4721,7 @@
             <w:noProof/>
             <w:webHidden/>
           </w:rPr>
-          <w:t>27</w:t>
+          <w:t>28</w:t>
         </w:r>
         <w:r>
           <w:rPr>
@@ -4529,7 +4745,7 @@
           <w:szCs w:val="22"/>
         </w:rPr>
       </w:pPr>
-      <w:hyperlink w:anchor="_Toc43933711" w:history="1">
+      <w:hyperlink w:anchor="_Toc43975734" w:history="1">
         <w:r>
           <w:rPr>
             <w:rStyle w:val="Hyperlink"/>
@@ -4556,7 +4772,7 @@
             <w:noProof/>
             <w:webHidden/>
           </w:rPr>
-          <w:instrText xml:space="preserve"> PAGEREF _Toc43933711 \h </w:instrText>
+          <w:instrText xml:space="preserve"> PAGEREF _Toc43975734 \h </w:instrText>
         </w:r>
         <w:r>
           <w:rPr>
@@ -4613,6 +4829,8 @@
         </w:rPr>
         <w:fldChar w:fldCharType="end"/>
       </w:r>
+      <w:bookmarkStart w:id="0" w:name="_GoBack"/>
+      <w:bookmarkEnd w:id="0"/>
     </w:p>
     <w:p>
       <w:pPr>
@@ -4641,7 +4859,7 @@
           <w:szCs w:val="52"/>
         </w:rPr>
       </w:pPr>
-      <w:bookmarkStart w:id="0" w:name="_Toc43933662"/>
+      <w:bookmarkStart w:id="1" w:name="_Toc43975682"/>
       <w:r>
         <w:rPr>
           <w:rFonts w:ascii="Times New Roman" w:hAnsi="Times New Roman" w:cs="Times New Roman"/>
@@ -4653,7 +4871,7 @@
         <w:lastRenderedPageBreak/>
         <w:t>Chương 1. Phần mở đầu</w:t>
       </w:r>
-      <w:bookmarkEnd w:id="0"/>
+      <w:bookmarkEnd w:id="1"/>
     </w:p>
     <w:p>
       <w:pPr>
@@ -4693,7 +4911,7 @@
         </w:rPr>
         <w:t xml:space="preserve"> </w:t>
       </w:r>
-      <w:bookmarkStart w:id="1" w:name="_Toc43933663"/>
+      <w:bookmarkStart w:id="2" w:name="_Toc43975683"/>
       <w:r>
         <w:rPr>
           <w:b/>
@@ -4703,7 +4921,7 @@
         </w:rPr>
         <w:t>Giới thiệu</w:t>
       </w:r>
-      <w:bookmarkEnd w:id="1"/>
+      <w:bookmarkEnd w:id="2"/>
     </w:p>
     <w:p>
       <w:pPr>
@@ -4828,7 +5046,7 @@
           <w:szCs w:val="28"/>
         </w:rPr>
       </w:pPr>
-      <w:bookmarkStart w:id="2" w:name="_Toc43933664"/>
+      <w:bookmarkStart w:id="3" w:name="_Toc43975684"/>
       <w:r>
         <w:rPr>
           <w:color w:val="000000"/>
@@ -4853,7 +5071,7 @@
         </w:rPr>
         <w:t xml:space="preserve"> kỹ năng</w:t>
       </w:r>
-      <w:bookmarkEnd w:id="2"/>
+      <w:bookmarkEnd w:id="3"/>
     </w:p>
     <w:p>
       <w:pPr>
@@ -5148,7 +5366,7 @@
           <w:szCs w:val="52"/>
         </w:rPr>
       </w:pPr>
-      <w:bookmarkStart w:id="3" w:name="_Toc43933665"/>
+      <w:bookmarkStart w:id="4" w:name="_Toc43975685"/>
       <w:r>
         <w:rPr>
           <w:rFonts w:ascii="Times New Roman" w:hAnsi="Times New Roman" w:cs="Times New Roman"/>
@@ -5159,7 +5377,7 @@
         </w:rPr>
         <w:t>Chương 2. Phần kết quả nghiên cứu</w:t>
       </w:r>
-      <w:bookmarkEnd w:id="3"/>
+      <w:bookmarkEnd w:id="4"/>
     </w:p>
     <w:p>
       <w:pPr>
@@ -5182,7 +5400,7 @@
           <w:szCs w:val="28"/>
         </w:rPr>
       </w:pPr>
-      <w:bookmarkStart w:id="4" w:name="_Toc43933666"/>
+      <w:bookmarkStart w:id="5" w:name="_Toc43975686"/>
       <w:r>
         <w:rPr>
           <w:color w:val="000000"/>
@@ -5191,7 +5409,7 @@
         </w:rPr>
         <w:t>2.1. Nhiệm vụ, công việc chính</w:t>
       </w:r>
-      <w:bookmarkEnd w:id="4"/>
+      <w:bookmarkEnd w:id="5"/>
     </w:p>
     <w:p>
       <w:pPr>
@@ -5205,7 +5423,7 @@
           <w:szCs w:val="28"/>
         </w:rPr>
       </w:pPr>
-      <w:bookmarkStart w:id="5" w:name="_Toc43933667"/>
+      <w:bookmarkStart w:id="6" w:name="_Toc43975687"/>
       <w:r>
         <w:rPr>
           <w:rFonts w:ascii="Times New Roman" w:hAnsi="Times New Roman" w:cs="Times New Roman"/>
@@ -5216,7 +5434,7 @@
         </w:rPr>
         <w:t>2.1.2 Công việc chính</w:t>
       </w:r>
-      <w:bookmarkEnd w:id="5"/>
+      <w:bookmarkEnd w:id="6"/>
     </w:p>
     <w:p>
       <w:pPr>
@@ -5228,7 +5446,7 @@
           <w:szCs w:val="28"/>
         </w:rPr>
       </w:pPr>
-      <w:bookmarkStart w:id="6" w:name="_Toc43933668"/>
+      <w:bookmarkStart w:id="7" w:name="_Toc43975688"/>
       <w:r>
         <w:rPr>
           <w:color w:val="000000"/>
@@ -5237,7 +5455,7 @@
         </w:rPr>
         <w:t>2.1.2.1 Khảo sát</w:t>
       </w:r>
-      <w:bookmarkEnd w:id="6"/>
+      <w:bookmarkEnd w:id="7"/>
     </w:p>
     <w:p>
       <w:pPr>
@@ -5565,7 +5783,7 @@
         </w:rPr>
         <w:tab/>
       </w:r>
-      <w:bookmarkStart w:id="7" w:name="_Toc43933669"/>
+      <w:bookmarkStart w:id="8" w:name="_Toc43975689"/>
       <w:r>
         <w:rPr>
           <w:color w:val="000000"/>
@@ -5574,7 +5792,7 @@
         </w:rPr>
         <w:t>2.1.2.2. Mô tả hoạt động của hệ thống</w:t>
       </w:r>
-      <w:bookmarkEnd w:id="7"/>
+      <w:bookmarkEnd w:id="8"/>
     </w:p>
     <w:p>
       <w:pPr>
@@ -5653,7 +5871,7 @@
           <w:szCs w:val="28"/>
         </w:rPr>
       </w:pPr>
-      <w:bookmarkStart w:id="8" w:name="_Toc43933670"/>
+      <w:bookmarkStart w:id="9" w:name="_Toc43975690"/>
       <w:r>
         <w:rPr>
           <w:color w:val="000000"/>
@@ -5662,7 +5880,7 @@
         </w:rPr>
         <w:t>2.1.2.3 Đưa ra các yêu cầu chức năng</w:t>
       </w:r>
-      <w:bookmarkEnd w:id="8"/>
+      <w:bookmarkEnd w:id="9"/>
     </w:p>
     <w:p>
       <w:pPr>
@@ -6013,7 +6231,7 @@
         </w:rPr>
         <w:tab/>
       </w:r>
-      <w:bookmarkStart w:id="9" w:name="_Toc43933671"/>
+      <w:bookmarkStart w:id="10" w:name="_Toc43975691"/>
       <w:r>
         <w:rPr>
           <w:color w:val="000000"/>
@@ -6022,7 +6240,7 @@
         </w:rPr>
         <w:t>2.1.2.4. Đưa ra các yêu cầu phi chức năng</w:t>
       </w:r>
-      <w:bookmarkEnd w:id="9"/>
+      <w:bookmarkEnd w:id="10"/>
     </w:p>
     <w:p>
       <w:pPr>
@@ -6246,7 +6464,7 @@
           <w:szCs w:val="28"/>
         </w:rPr>
       </w:pPr>
-      <w:bookmarkStart w:id="10" w:name="_Toc43933672"/>
+      <w:bookmarkStart w:id="11" w:name="_Toc43975692"/>
       <w:r>
         <w:rPr>
           <w:color w:val="000000"/>
@@ -6255,7 +6473,7 @@
         </w:rPr>
         <w:t>2.2. Phân công nhiệm vụ</w:t>
       </w:r>
-      <w:bookmarkEnd w:id="10"/>
+      <w:bookmarkEnd w:id="11"/>
     </w:p>
     <w:p>
       <w:pPr>
@@ -6586,7 +6804,7 @@
           <w:szCs w:val="28"/>
         </w:rPr>
       </w:pPr>
-      <w:bookmarkStart w:id="11" w:name="_Toc43933673"/>
+      <w:bookmarkStart w:id="12" w:name="_Toc43975693"/>
       <w:r>
         <w:rPr>
           <w:color w:val="000000"/>
@@ -6596,7 +6814,7 @@
         <w:lastRenderedPageBreak/>
         <w:t>2.3 Phân tích hệ thống</w:t>
       </w:r>
-      <w:bookmarkEnd w:id="11"/>
+      <w:bookmarkEnd w:id="12"/>
     </w:p>
     <w:p>
       <w:pPr>
@@ -6610,7 +6828,7 @@
           <w:szCs w:val="28"/>
         </w:rPr>
       </w:pPr>
-      <w:bookmarkStart w:id="12" w:name="_Toc43933674"/>
+      <w:bookmarkStart w:id="13" w:name="_Toc43975694"/>
       <w:r>
         <w:rPr>
           <w:rFonts w:ascii="Times New Roman" w:hAnsi="Times New Roman" w:cs="Times New Roman"/>
@@ -6621,7 +6839,7 @@
         </w:rPr>
         <w:t>2.3.1. Mô hình hóa chức năng hệ thống.</w:t>
       </w:r>
-      <w:bookmarkEnd w:id="12"/>
+      <w:bookmarkEnd w:id="13"/>
       <w:r>
         <w:rPr>
           <w:rFonts w:ascii="Times New Roman" w:hAnsi="Times New Roman" w:cs="Times New Roman"/>
@@ -6645,7 +6863,7 @@
           <w:szCs w:val="28"/>
         </w:rPr>
       </w:pPr>
-      <w:bookmarkStart w:id="13" w:name="_Toc43933675"/>
+      <w:bookmarkStart w:id="14" w:name="_Toc43975695"/>
       <w:r>
         <w:rPr>
           <w:rFonts w:ascii="Times New Roman" w:hAnsi="Times New Roman" w:cs="Times New Roman"/>
@@ -6656,7 +6874,7 @@
         </w:rPr>
         <w:t>2.3.2 Các Actor của hệ thống</w:t>
       </w:r>
-      <w:bookmarkEnd w:id="13"/>
+      <w:bookmarkEnd w:id="14"/>
     </w:p>
     <w:p>
       <w:pPr>
@@ -6733,7 +6951,7 @@
           <w:szCs w:val="28"/>
         </w:rPr>
       </w:pPr>
-      <w:bookmarkStart w:id="14" w:name="_Toc43933676"/>
+      <w:bookmarkStart w:id="15" w:name="_Toc43975696"/>
       <w:r>
         <w:rPr>
           <w:rFonts w:ascii="Times New Roman" w:hAnsi="Times New Roman" w:cs="Times New Roman"/>
@@ -6744,7 +6962,7 @@
         </w:rPr>
         <w:t>2.3.3 Sơ đồ UseCase chính của hệ thống</w:t>
       </w:r>
-      <w:bookmarkEnd w:id="14"/>
+      <w:bookmarkEnd w:id="15"/>
     </w:p>
     <w:p>
       <w:pPr>
@@ -6930,7 +7148,7 @@
         <w:lastRenderedPageBreak/>
         <w:t xml:space="preserve">     </w:t>
       </w:r>
-      <w:bookmarkStart w:id="15" w:name="_Toc43933677"/>
+      <w:bookmarkStart w:id="16" w:name="_Toc43975697"/>
       <w:r>
         <w:rPr>
           <w:rFonts w:ascii="Times New Roman" w:hAnsi="Times New Roman" w:cs="Times New Roman"/>
@@ -6941,7 +7159,7 @@
         </w:rPr>
         <w:t>2.3.4 Đặc tả các UseCase</w:t>
       </w:r>
-      <w:bookmarkEnd w:id="15"/>
+      <w:bookmarkEnd w:id="16"/>
     </w:p>
     <w:p>
       <w:pPr>
@@ -6962,8 +7180,6 @@
         <w:tab/>
         <w:t>a, UseCase Đăng Nhập</w:t>
       </w:r>
-      <w:bookmarkStart w:id="16" w:name="_GoBack"/>
-      <w:bookmarkEnd w:id="16"/>
     </w:p>
     <w:p>
       <w:pPr>
@@ -8861,7 +9077,7 @@
           <w:szCs w:val="28"/>
         </w:rPr>
       </w:pPr>
-      <w:bookmarkStart w:id="17" w:name="_Toc43933678"/>
+      <w:bookmarkStart w:id="17" w:name="_Toc43975698"/>
       <w:r>
         <w:rPr>
           <w:color w:val="000000"/>
@@ -8909,7 +9125,7 @@
         </w:rPr>
         <w:t xml:space="preserve">     </w:t>
       </w:r>
-      <w:bookmarkStart w:id="18" w:name="_Toc43933679"/>
+      <w:bookmarkStart w:id="18" w:name="_Toc43975699"/>
       <w:r>
         <w:rPr>
           <w:rFonts w:ascii="Times New Roman" w:hAnsi="Times New Roman" w:cs="Times New Roman"/>
@@ -9464,7 +9680,7 @@
           <w:szCs w:val="28"/>
         </w:rPr>
       </w:pPr>
-      <w:bookmarkStart w:id="19" w:name="_Toc43933680"/>
+      <w:bookmarkStart w:id="19" w:name="_Toc43975700"/>
       <w:r>
         <w:rPr>
           <w:rFonts w:ascii="Times New Roman" w:hAnsi="Times New Roman" w:cs="Times New Roman"/>
@@ -10391,7 +10607,7 @@
           <w:szCs w:val="28"/>
         </w:rPr>
       </w:pPr>
-      <w:bookmarkStart w:id="20" w:name="_Toc43933681"/>
+      <w:bookmarkStart w:id="20" w:name="_Toc43975701"/>
       <w:r>
         <w:rPr>
           <w:rFonts w:ascii="Times New Roman" w:hAnsi="Times New Roman" w:cs="Times New Roman"/>
@@ -10565,7 +10781,7 @@
           <w:szCs w:val="28"/>
         </w:rPr>
       </w:pPr>
-      <w:bookmarkStart w:id="21" w:name="_Toc43933682"/>
+      <w:bookmarkStart w:id="21" w:name="_Toc43975702"/>
       <w:r>
         <w:rPr>
           <w:color w:val="000000"/>
@@ -10589,7 +10805,7 @@
           <w:szCs w:val="28"/>
         </w:rPr>
       </w:pPr>
-      <w:bookmarkStart w:id="22" w:name="_Toc43933683"/>
+      <w:bookmarkStart w:id="22" w:name="_Toc43975703"/>
       <w:r>
         <w:rPr>
           <w:rFonts w:ascii="Times New Roman" w:hAnsi="Times New Roman" w:cs="Times New Roman"/>
@@ -11054,7 +11270,7 @@
           <w:szCs w:val="28"/>
         </w:rPr>
       </w:pPr>
-      <w:bookmarkStart w:id="23" w:name="_Toc43933684"/>
+      <w:bookmarkStart w:id="23" w:name="_Toc43975704"/>
       <w:r>
         <w:rPr>
           <w:rFonts w:ascii="Times New Roman" w:hAnsi="Times New Roman" w:cs="Times New Roman"/>
@@ -11198,7 +11414,7 @@
           <w:szCs w:val="28"/>
         </w:rPr>
       </w:pPr>
-      <w:bookmarkStart w:id="24" w:name="_Toc43933685"/>
+      <w:bookmarkStart w:id="24" w:name="_Toc43975705"/>
       <w:r>
         <w:rPr>
           <w:color w:val="000000"/>
@@ -11231,7 +11447,7 @@
         </w:rPr>
         <w:tab/>
       </w:r>
-      <w:bookmarkStart w:id="25" w:name="_Toc43933686"/>
+      <w:bookmarkStart w:id="25" w:name="_Toc43975706"/>
       <w:r>
         <w:rPr>
           <w:rFonts w:ascii="Times New Roman" w:hAnsi="Times New Roman" w:cs="Times New Roman"/>
@@ -11352,7 +11568,7 @@
           <w:szCs w:val="28"/>
         </w:rPr>
       </w:pPr>
-      <w:bookmarkStart w:id="28" w:name="_Toc43933687"/>
+      <w:bookmarkStart w:id="28" w:name="_Toc43975707"/>
       <w:r>
         <w:rPr>
           <w:rFonts w:ascii="Times New Roman" w:hAnsi="Times New Roman" w:cs="Times New Roman"/>
@@ -11443,7 +11659,7 @@
           <w:szCs w:val="28"/>
         </w:rPr>
       </w:pPr>
-      <w:bookmarkStart w:id="30" w:name="_Toc43933688"/>
+      <w:bookmarkStart w:id="30" w:name="_Toc43975708"/>
       <w:r>
         <w:rPr>
           <w:rFonts w:ascii="Times New Roman" w:hAnsi="Times New Roman" w:cs="Times New Roman"/>
@@ -11586,7 +11802,7 @@
           <w:szCs w:val="28"/>
         </w:rPr>
       </w:pPr>
-      <w:bookmarkStart w:id="31" w:name="_Toc43933689"/>
+      <w:bookmarkStart w:id="31" w:name="_Toc43975709"/>
       <w:r>
         <w:rPr>
           <w:rFonts w:ascii="Times New Roman" w:hAnsi="Times New Roman" w:cs="Times New Roman"/>
@@ -11736,7 +11952,7 @@
           <w:szCs w:val="28"/>
         </w:rPr>
       </w:pPr>
-      <w:bookmarkStart w:id="32" w:name="_Toc43933690"/>
+      <w:bookmarkStart w:id="32" w:name="_Toc43975710"/>
       <w:r>
         <w:rPr>
           <w:rFonts w:ascii="Times New Roman" w:hAnsi="Times New Roman" w:cs="Times New Roman"/>
@@ -11869,7 +12085,7 @@
           <w:szCs w:val="28"/>
         </w:rPr>
       </w:pPr>
-      <w:bookmarkStart w:id="33" w:name="_Toc43933691"/>
+      <w:bookmarkStart w:id="33" w:name="_Toc43975711"/>
       <w:r>
         <w:rPr>
           <w:rFonts w:ascii="Times New Roman" w:hAnsi="Times New Roman" w:cs="Times New Roman"/>
@@ -12039,7 +12255,7 @@
           <w:szCs w:val="28"/>
         </w:rPr>
       </w:pPr>
-      <w:bookmarkStart w:id="34" w:name="_Toc43933692"/>
+      <w:bookmarkStart w:id="34" w:name="_Toc43975712"/>
       <w:r>
         <w:rPr>
           <w:rFonts w:ascii="Times New Roman" w:hAnsi="Times New Roman" w:cs="Times New Roman"/>
@@ -12172,7 +12388,7 @@
           <w:szCs w:val="28"/>
         </w:rPr>
       </w:pPr>
-      <w:bookmarkStart w:id="35" w:name="_Toc43933693"/>
+      <w:bookmarkStart w:id="35" w:name="_Toc43975713"/>
       <w:r>
         <w:rPr>
           <w:rFonts w:ascii="Times New Roman" w:hAnsi="Times New Roman" w:cs="Times New Roman"/>
@@ -12318,7 +12534,7 @@
           <w:szCs w:val="28"/>
         </w:rPr>
       </w:pPr>
-      <w:bookmarkStart w:id="36" w:name="_Toc43933694"/>
+      <w:bookmarkStart w:id="36" w:name="_Toc43975714"/>
       <w:r>
         <w:rPr>
           <w:rFonts w:ascii="Times New Roman" w:hAnsi="Times New Roman" w:cs="Times New Roman"/>
@@ -12453,7 +12669,7 @@
           <w:szCs w:val="28"/>
         </w:rPr>
       </w:pPr>
-      <w:bookmarkStart w:id="37" w:name="_Toc43933695"/>
+      <w:bookmarkStart w:id="37" w:name="_Toc43975715"/>
       <w:r>
         <w:rPr>
           <w:rFonts w:ascii="Times New Roman" w:hAnsi="Times New Roman" w:cs="Times New Roman"/>
@@ -12629,7 +12845,7 @@
           <w:szCs w:val="28"/>
         </w:rPr>
       </w:pPr>
-      <w:bookmarkStart w:id="38" w:name="_Toc43933696"/>
+      <w:bookmarkStart w:id="38" w:name="_Toc43975716"/>
       <w:r>
         <w:rPr>
           <w:rFonts w:ascii="Times New Roman" w:hAnsi="Times New Roman" w:cs="Times New Roman"/>
@@ -12750,7 +12966,7 @@
           <w:szCs w:val="28"/>
         </w:rPr>
       </w:pPr>
-      <w:bookmarkStart w:id="39" w:name="_Toc43933697"/>
+      <w:bookmarkStart w:id="39" w:name="_Toc43975717"/>
       <w:r>
         <w:rPr>
           <w:rFonts w:ascii="Times New Roman" w:hAnsi="Times New Roman" w:cs="Times New Roman"/>
@@ -12855,6 +13071,7 @@
           <w:szCs w:val="28"/>
         </w:rPr>
       </w:pPr>
+      <w:bookmarkStart w:id="40" w:name="_Toc43975718"/>
       <w:r>
         <w:rPr>
           <w:rFonts w:ascii="Times New Roman" w:hAnsi="Times New Roman" w:cs="Times New Roman"/>
@@ -12896,6 +13113,7 @@
         </w:rPr>
         <w:t>Phiếu Mượn Sách</w:t>
       </w:r>
+      <w:bookmarkEnd w:id="40"/>
     </w:p>
     <w:p/>
     <w:p>
@@ -12959,6 +13177,7 @@
           <w:szCs w:val="28"/>
         </w:rPr>
       </w:pPr>
+      <w:bookmarkStart w:id="41" w:name="_Toc43975719"/>
       <w:r>
         <w:rPr>
           <w:rFonts w:ascii="Times New Roman" w:hAnsi="Times New Roman" w:cs="Times New Roman"/>
@@ -12999,6 +13218,7 @@
         </w:rPr>
         <w:t>Phiếu Mua Sách</w:t>
       </w:r>
+      <w:bookmarkEnd w:id="41"/>
     </w:p>
     <w:p/>
     <w:p>
@@ -13062,6 +13282,7 @@
           <w:szCs w:val="28"/>
         </w:rPr>
       </w:pPr>
+      <w:bookmarkStart w:id="42" w:name="_Toc43975720"/>
       <w:r>
         <w:rPr>
           <w:rFonts w:ascii="Times New Roman" w:hAnsi="Times New Roman" w:cs="Times New Roman"/>
@@ -13102,6 +13323,7 @@
         </w:rPr>
         <w:t>Thêm Nhà</w:t>
       </w:r>
+      <w:bookmarkEnd w:id="42"/>
     </w:p>
     <w:p>
       <w:pPr>
@@ -13124,7 +13346,7 @@
           <w:szCs w:val="28"/>
         </w:rPr>
       </w:pPr>
-      <w:bookmarkStart w:id="40" w:name="_Toc43933698"/>
+      <w:bookmarkStart w:id="43" w:name="_Toc43975721"/>
       <w:r>
         <w:rPr>
           <w:color w:val="000000"/>
@@ -13133,7 +13355,7 @@
         </w:rPr>
         <w:t>2.7. Sử dụng thư viện chuẩn</w:t>
       </w:r>
-      <w:bookmarkEnd w:id="40"/>
+      <w:bookmarkEnd w:id="43"/>
     </w:p>
     <w:p>
       <w:pPr>
@@ -13358,7 +13580,7 @@
           <w:szCs w:val="28"/>
         </w:rPr>
       </w:pPr>
-      <w:bookmarkStart w:id="41" w:name="_Toc43933699"/>
+      <w:bookmarkStart w:id="44" w:name="_Toc43975722"/>
       <w:r>
         <w:rPr>
           <w:color w:val="000000"/>
@@ -13367,7 +13589,7 @@
         </w:rPr>
         <w:t>2.8. Sử dụng thư viện để kết nối đến CSDL</w:t>
       </w:r>
-      <w:bookmarkEnd w:id="41"/>
+      <w:bookmarkEnd w:id="44"/>
     </w:p>
     <w:p>
       <w:pPr>
@@ -13391,7 +13613,7 @@
         </w:rPr>
         <w:tab/>
       </w:r>
-      <w:bookmarkStart w:id="42" w:name="_Toc43933700"/>
+      <w:bookmarkStart w:id="45" w:name="_Toc43975723"/>
       <w:r>
         <w:rPr>
           <w:rFonts w:ascii="Times New Roman" w:hAnsi="Times New Roman" w:cs="Times New Roman"/>
@@ -13402,7 +13624,7 @@
         </w:rPr>
         <w:t>2.8.1. Code Kết nối giữa SQL và NetBeans</w:t>
       </w:r>
-      <w:bookmarkEnd w:id="42"/>
+      <w:bookmarkEnd w:id="45"/>
     </w:p>
     <w:p>
       <w:pPr>
@@ -13485,7 +13707,7 @@
           <w:szCs w:val="28"/>
         </w:rPr>
       </w:pPr>
-      <w:bookmarkStart w:id="43" w:name="_Toc43933701"/>
+      <w:bookmarkStart w:id="46" w:name="_Toc43975724"/>
       <w:r>
         <w:rPr>
           <w:color w:val="000000"/>
@@ -13494,7 +13716,7 @@
         </w:rPr>
         <w:t>2.9. Một số hình ảnh mình họa Code xử lý chức năng của hệ thống ()</w:t>
       </w:r>
-      <w:bookmarkEnd w:id="43"/>
+      <w:bookmarkEnd w:id="46"/>
     </w:p>
     <w:p>
       <w:pPr>
@@ -13545,7 +13767,7 @@
           <w:szCs w:val="28"/>
         </w:rPr>
       </w:pPr>
-      <w:bookmarkStart w:id="44" w:name="_Toc43933702"/>
+      <w:bookmarkStart w:id="47" w:name="_Toc43975725"/>
       <w:r>
         <w:rPr>
           <w:color w:val="000000"/>
@@ -13554,7 +13776,7 @@
         </w:rPr>
         <w:t>2.10 Kết Luận</w:t>
       </w:r>
-      <w:bookmarkEnd w:id="44"/>
+      <w:bookmarkEnd w:id="47"/>
     </w:p>
     <w:p>
       <w:pPr>
@@ -13579,7 +13801,7 @@
         <w:lastRenderedPageBreak/>
         <w:tab/>
       </w:r>
-      <w:bookmarkStart w:id="45" w:name="_Toc43933703"/>
+      <w:bookmarkStart w:id="48" w:name="_Toc43975726"/>
       <w:r>
         <w:rPr>
           <w:rFonts w:ascii="Times New Roman" w:hAnsi="Times New Roman" w:cs="Times New Roman"/>
@@ -13590,7 +13812,7 @@
         </w:rPr>
         <w:t>2.10.1. Nội dung đã thực hiện</w:t>
       </w:r>
-      <w:bookmarkEnd w:id="45"/>
+      <w:bookmarkEnd w:id="48"/>
     </w:p>
     <w:p>
       <w:pPr>
@@ -13751,7 +13973,7 @@
         </w:rPr>
         <w:tab/>
       </w:r>
-      <w:bookmarkStart w:id="46" w:name="_Toc43933704"/>
+      <w:bookmarkStart w:id="49" w:name="_Toc43975727"/>
       <w:r>
         <w:rPr>
           <w:rFonts w:ascii="Times New Roman" w:hAnsi="Times New Roman" w:cs="Times New Roman"/>
@@ -13762,7 +13984,7 @@
         </w:rPr>
         <w:t>2.10.2. Hướng phát triển</w:t>
       </w:r>
-      <w:bookmarkEnd w:id="46"/>
+      <w:bookmarkEnd w:id="49"/>
     </w:p>
     <w:p>
       <w:pPr>
@@ -13816,7 +14038,7 @@
           <w:szCs w:val="28"/>
         </w:rPr>
       </w:pPr>
-      <w:bookmarkStart w:id="47" w:name="_Toc43933705"/>
+      <w:bookmarkStart w:id="50" w:name="_Toc43975728"/>
       <w:r>
         <w:rPr>
           <w:color w:val="000000"/>
@@ -13825,7 +14047,7 @@
         </w:rPr>
         <w:t>2.11. Tài liệu tham khảo</w:t>
       </w:r>
-      <w:bookmarkEnd w:id="47"/>
+      <w:bookmarkEnd w:id="50"/>
     </w:p>
     <w:p>
       <w:pPr>
@@ -13930,7 +14152,7 @@
           <w:szCs w:val="52"/>
         </w:rPr>
       </w:pPr>
-      <w:bookmarkStart w:id="48" w:name="_Toc43933706"/>
+      <w:bookmarkStart w:id="51" w:name="_Toc43975729"/>
       <w:r>
         <w:rPr>
           <w:rFonts w:ascii="Times New Roman" w:hAnsi="Times New Roman" w:cs="Times New Roman"/>
@@ -13941,7 +14163,7 @@
         </w:rPr>
         <w:t>Chương 3. Phần kiến thức lĩnh hội và bài học kinh nghiệm</w:t>
       </w:r>
-      <w:bookmarkEnd w:id="48"/>
+      <w:bookmarkEnd w:id="51"/>
     </w:p>
     <w:p>
       <w:pPr>
@@ -13962,7 +14184,7 @@
         </w:rPr>
         <w:tab/>
       </w:r>
-      <w:bookmarkStart w:id="49" w:name="_Toc43933707"/>
+      <w:bookmarkStart w:id="52" w:name="_Toc43975730"/>
       <w:r>
         <w:rPr>
           <w:color w:val="000000"/>
@@ -13971,7 +14193,7 @@
         </w:rPr>
         <w:t>3.1. Kiến thức và kỹ năng học được thông qua Bài tập lớn</w:t>
       </w:r>
-      <w:bookmarkEnd w:id="49"/>
+      <w:bookmarkEnd w:id="52"/>
     </w:p>
     <w:p>
       <w:pPr>
@@ -13995,7 +14217,7 @@
         </w:rPr>
         <w:tab/>
       </w:r>
-      <w:bookmarkStart w:id="50" w:name="_Toc43933708"/>
+      <w:bookmarkStart w:id="53" w:name="_Toc43975731"/>
       <w:r>
         <w:rPr>
           <w:rFonts w:ascii="Times New Roman" w:hAnsi="Times New Roman" w:cs="Times New Roman"/>
@@ -14006,7 +14228,7 @@
         </w:rPr>
         <w:t>3.1.1. Kiến thức</w:t>
       </w:r>
-      <w:bookmarkEnd w:id="50"/>
+      <w:bookmarkEnd w:id="53"/>
     </w:p>
     <w:p>
       <w:pPr>
@@ -14127,7 +14349,7 @@
           <w:szCs w:val="28"/>
         </w:rPr>
       </w:pPr>
-      <w:bookmarkStart w:id="51" w:name="_Toc43933709"/>
+      <w:bookmarkStart w:id="54" w:name="_Toc43975732"/>
       <w:r>
         <w:rPr>
           <w:color w:val="000000"/>
@@ -14137,7 +14359,7 @@
         <w:lastRenderedPageBreak/>
         <w:t>3.2. Chuẩn đầu ra của học phần đạt được trong quá trình thực hiện Bài tập lớn</w:t>
       </w:r>
-      <w:bookmarkEnd w:id="51"/>
+      <w:bookmarkEnd w:id="54"/>
     </w:p>
     <w:p>
       <w:pPr>
@@ -14432,7 +14654,7 @@
         </w:rPr>
         <w:t xml:space="preserve">  </w:t>
       </w:r>
-      <w:bookmarkStart w:id="52" w:name="_Toc43933710"/>
+      <w:bookmarkStart w:id="55" w:name="_Toc43975733"/>
       <w:r>
         <w:rPr>
           <w:b w:val="0"/>
@@ -14442,7 +14664,7 @@
         </w:rPr>
         <w:t>3.3. Bài học kinh nghiệm được rút ra sau khi kết thúc Bài tập lớn</w:t>
       </w:r>
-      <w:bookmarkEnd w:id="52"/>
+      <w:bookmarkEnd w:id="55"/>
     </w:p>
     <w:p>
       <w:pPr>
@@ -14604,7 +14826,7 @@
           <w:szCs w:val="28"/>
         </w:rPr>
       </w:pPr>
-      <w:bookmarkStart w:id="53" w:name="_Toc43933711"/>
+      <w:bookmarkStart w:id="56" w:name="_Toc43975734"/>
       <w:r>
         <w:rPr>
           <w:b w:val="0"/>
@@ -14614,7 +14836,7 @@
         </w:rPr>
         <w:t>3.4. Đề xuất với giảng viên giảng dạy sau khi thực hiện Bài tập lớn</w:t>
       </w:r>
-      <w:bookmarkEnd w:id="53"/>
+      <w:bookmarkEnd w:id="56"/>
     </w:p>
     <w:p>
       <w:pPr>
@@ -14829,7 +15051,7 @@
         <w:noProof/>
         <w:color w:val="000000"/>
       </w:rPr>
-      <w:t>9</w:t>
+      <w:t>2</w:t>
     </w:r>
     <w:r>
       <w:rPr>
@@ -19045,7 +19267,7 @@
 </file>
 
 <file path=customXml/itemProps1.xml><?xml version="1.0" encoding="utf-8"?>
-<ds:datastoreItem xmlns:ds="http://schemas.openxmlformats.org/officeDocument/2006/customXml" ds:itemID="{8039BB1D-314B-4093-849C-4500D2322FD9}">
+<ds:datastoreItem xmlns:ds="http://schemas.openxmlformats.org/officeDocument/2006/customXml" ds:itemID="{B7AC0C95-0D6D-41B1-9829-EFAAC9798B91}">
   <ds:schemaRefs>
     <ds:schemaRef ds:uri="http://schemas.openxmlformats.org/officeDocument/2006/bibliography"/>
   </ds:schemaRefs>

</xml_diff>